<commit_message>
wrapper clock bien pero no funca
</commit_message>
<xml_diff>
--- a/Cosas útiles de ZeOS.docx
+++ b/Cosas útiles de ZeOS.docx
@@ -126,6 +126,12 @@
       <w:pPr/>
       <w:r>
         <w:t>Routine → interrupt.c</w:t>
+      </w:r>
+    </w:p>
+    <w:p>
+      <w:pPr/>
+      <w:r>
+        <w:t>Wrapepr → libc.c</w:t>
       </w:r>
       <w:bookmarkStart w:id="0" w:name="_GoBack"/>
       <w:bookmarkEnd w:id="0"/>
@@ -215,7 +221,7 @@
     <w:lsdException w:qFormat="1" w:unhideWhenUsed="0" w:uiPriority="0" w:semiHidden="0" w:name="Title"/>
     <w:lsdException w:unhideWhenUsed="0" w:uiPriority="0" w:semiHidden="0" w:name="Closing"/>
     <w:lsdException w:unhideWhenUsed="0" w:uiPriority="0" w:semiHidden="0" w:name="Signature"/>
-    <w:lsdException w:uiPriority="1" w:name="Default Paragraph Font"/>
+    <w:lsdException w:uiPriority="1" w:semiHidden="0" w:name="Default Paragraph Font"/>
     <w:lsdException w:unhideWhenUsed="0" w:uiPriority="0" w:semiHidden="0" w:name="Body Text"/>
     <w:lsdException w:unhideWhenUsed="0" w:uiPriority="0" w:semiHidden="0" w:name="Body Text Indent"/>
     <w:lsdException w:unhideWhenUsed="0" w:uiPriority="0" w:semiHidden="0" w:name="List Continue"/>
@@ -253,7 +259,7 @@
     <w:lsdException w:unhideWhenUsed="0" w:uiPriority="0" w:semiHidden="0" w:name="HTML Sample"/>
     <w:lsdException w:unhideWhenUsed="0" w:uiPriority="0" w:semiHidden="0" w:name="HTML Typewriter"/>
     <w:lsdException w:unhideWhenUsed="0" w:uiPriority="0" w:semiHidden="0" w:name="HTML Variable"/>
-    <w:lsdException w:uiPriority="99" w:name="Normal Table"/>
+    <w:lsdException w:uiPriority="99" w:semiHidden="0" w:name="Normal Table"/>
     <w:lsdException w:unhideWhenUsed="0" w:uiPriority="0" w:semiHidden="0" w:name="annotation subject"/>
     <w:lsdException w:uiPriority="0" w:name="Table Simple 1"/>
     <w:lsdException w:uiPriority="0" w:name="Table Simple 2"/>

</xml_diff>